<commit_message>
Changes up to Line 65
</commit_message>
<xml_diff>
--- a/Unlockables + Extras Guide.docx
+++ b/Unlockables + Extras Guide.docx
@@ -12247,7 +12247,19 @@
         <w:rPr>
           <w:rFonts w:ascii="Calibri" w:eastAsia="Calibri" w:hAnsi="Calibri" w:cs="Calibri"/>
         </w:rPr>
-        <w:t xml:space="preserve">24) Sakura &amp; Ino &amp; Hinata &amp; Tenten </w:t>
+        <w:t>2</w:t>
+      </w:r>
+      <w:r>
+        <w:rPr>
+          <w:rFonts w:ascii="Calibri" w:eastAsia="Calibri" w:hAnsi="Calibri" w:cs="Calibri"/>
+        </w:rPr>
+        <w:t>3</w:t>
+      </w:r>
+      <w:r>
+        <w:rPr>
+          <w:rFonts w:ascii="Calibri" w:eastAsia="Calibri" w:hAnsi="Calibri" w:cs="Calibri"/>
+        </w:rPr>
+        <w:t xml:space="preserve">) Sakura &amp; Ino &amp; Hinata &amp; Tenten </w:t>
       </w:r>
       <w:r>
         <w:rPr>
@@ -12278,19 +12290,25 @@
         <w:rPr>
           <w:rFonts w:ascii="Calibri" w:eastAsia="Calibri" w:hAnsi="Calibri" w:cs="Calibri"/>
         </w:rPr>
+        <w:t>4</w:t>
+      </w:r>
+      <w:r>
+        <w:rPr>
+          <w:rFonts w:ascii="Calibri" w:eastAsia="Calibri" w:hAnsi="Calibri" w:cs="Calibri" w:hint="eastAsia"/>
+        </w:rPr>
+        <w:t xml:space="preserve">) Sakura &amp; Tsunade &amp; Ino &amp; Hinata &amp; Tenten → Chemistry Up (Only after </w:t>
+      </w:r>
+      <w:r>
+        <w:rPr>
+          <w:rFonts w:ascii="Calibri" w:eastAsia="Calibri" w:hAnsi="Calibri" w:cs="Calibri"/>
+        </w:rPr>
+        <w:t>2</w:t>
+      </w:r>
+      <w:r>
+        <w:rPr>
+          <w:rFonts w:ascii="Calibri" w:eastAsia="Calibri" w:hAnsi="Calibri" w:cs="Calibri"/>
+        </w:rPr>
         <w:t>3</w:t>
-      </w:r>
-      <w:r>
-        <w:rPr>
-          <w:rFonts w:ascii="Calibri" w:eastAsia="Calibri" w:hAnsi="Calibri" w:cs="Calibri" w:hint="eastAsia"/>
-        </w:rPr>
-        <w:t xml:space="preserve">) Sakura &amp; Tsunade &amp; Ino &amp; Hinata &amp; Tenten → Chemistry Up (Only after </w:t>
-      </w:r>
-      <w:r>
-        <w:rPr>
-          <w:rFonts w:ascii="Calibri" w:eastAsia="Calibri" w:hAnsi="Calibri" w:cs="Calibri"/>
-        </w:rPr>
-        <w:t>22</w:t>
       </w:r>
       <w:r>
         <w:rPr>

</xml_diff>